<commit_message>
still references and outputs need work
</commit_message>
<xml_diff>
--- a/CHAPTER 3.docx
+++ b/CHAPTER 3.docx
@@ -4,6 +4,7 @@
   <w:body>
     <w:p>
       <w:pPr>
+        <w:spacing w:line="276" w:lineRule="auto"/>
         <w:rPr>
           <w:rFonts w:ascii="Times New Roman" w:hAnsi="Times New Roman" w:cs="Times New Roman"/>
           <w:b/>
@@ -23,6 +24,7 @@
     </w:p>
     <w:p>
       <w:pPr>
+        <w:spacing w:line="276" w:lineRule="auto"/>
         <w:rPr>
           <w:rFonts w:ascii="Times New Roman" w:hAnsi="Times New Roman" w:cs="Times New Roman"/>
           <w:b/>
@@ -42,6 +44,17 @@
     </w:p>
     <w:p>
       <w:pPr>
+        <w:spacing w:line="276" w:lineRule="auto"/>
+        <w:rPr>
+          <w:rFonts w:ascii="Times New Roman" w:hAnsi="Times New Roman" w:cs="Times New Roman"/>
+          <w:sz w:val="24"/>
+          <w:szCs w:val="30"/>
+        </w:rPr>
+      </w:pPr>
+    </w:p>
+    <w:p>
+      <w:pPr>
+        <w:spacing w:line="276" w:lineRule="auto"/>
         <w:rPr>
           <w:rFonts w:ascii="Times New Roman" w:hAnsi="Times New Roman" w:cs="Times New Roman"/>
           <w:sz w:val="24"/>

</xml_diff>